<commit_message>
Inserite viste lo-fi nel documento
</commit_message>
<xml_diff>
--- a/doc/design-documentation/design-documentation-(Stefano).docx
+++ b/doc/design-documentation/design-documentation-(Stefano).docx
@@ -2451,7 +2451,7 @@
           <w:shd w:val="clear" w:color="auto" w:fill="FFFFFF"/>
         </w:rPr>
         <w:drawing>
-          <wp:anchor distT="0" distB="0" distL="114300" distR="114300" simplePos="0" relativeHeight="251658240" behindDoc="1" locked="0" layoutInCell="1" allowOverlap="1" wp14:anchorId="0D497758" wp14:editId="4480259D">
+          <wp:anchor distT="0" distB="0" distL="114300" distR="114300" simplePos="0" relativeHeight="251657216" behindDoc="1" locked="0" layoutInCell="1" allowOverlap="1" wp14:anchorId="0D497758" wp14:editId="4480259D">
             <wp:simplePos x="0" y="0"/>
             <wp:positionH relativeFrom="column">
               <wp:posOffset>-2540</wp:posOffset>
@@ -5068,7 +5068,7 @@
         </w:rPr>
         <w:t xml:space="preserve">Rappresenta la pagina di un negozio. In questa pagina vengono visualizzate tutti gli annunci che il negozio pubblica, le sue informazioni generali (indirizzo, genere, recapito ecc.) e la </w:t>
       </w:r>
-      <w:commentRangeStart w:id="12"/>
+      <w:commentRangeStart w:id="11"/>
       <w:r>
         <w:rPr>
           <w:rFonts w:ascii="Calibri Light" w:hAnsi="Calibri Light" w:cs="Calibri Light"/>
@@ -5077,12 +5077,12 @@
         </w:rPr>
         <w:t>galleria di tutte le immagini pubblicate</w:t>
       </w:r>
-      <w:commentRangeEnd w:id="12"/>
+      <w:commentRangeEnd w:id="11"/>
       <w:r>
         <w:rPr>
           <w:rStyle w:val="Rimandocommento"/>
         </w:rPr>
-        <w:commentReference w:id="12"/>
+        <w:commentReference w:id="11"/>
       </w:r>
       <w:r>
         <w:rPr>
@@ -6237,23 +6237,6 @@
     </w:p>
     <w:p>
       <w:pPr>
-        <w:rPr>
-          <w:rFonts w:asciiTheme="minorHAnsi" w:hAnsiTheme="minorHAnsi" w:cstheme="minorHAnsi"/>
-          <w:lang w:val="it-IT"/>
-        </w:rPr>
-      </w:pPr>
-    </w:p>
-    <w:p>
-      <w:pPr>
-        <w:jc w:val="both"/>
-        <w:rPr>
-          <w:rFonts w:asciiTheme="minorHAnsi" w:hAnsiTheme="minorHAnsi" w:cstheme="minorHAnsi"/>
-          <w:lang w:val="it-IT"/>
-        </w:rPr>
-      </w:pPr>
-    </w:p>
-    <w:p>
-      <w:pPr>
         <w:jc w:val="both"/>
         <w:rPr>
           <w:rFonts w:asciiTheme="minorHAnsi" w:hAnsiTheme="minorHAnsi" w:cstheme="minorHAnsi"/>
@@ -6371,6 +6354,740 @@
           <w:lang w:val="it-IT"/>
         </w:rPr>
         <w:t xml:space="preserve"> dare una breve descrizione e mettere in evidenza i principi di design utilizzati e i design pattern.</w:t>
+      </w:r>
+    </w:p>
+    <w:p>
+      <w:pPr>
+        <w:jc w:val="both"/>
+        <w:rPr>
+          <w:rFonts w:asciiTheme="minorHAnsi" w:hAnsiTheme="minorHAnsi" w:cstheme="minorHAnsi"/>
+          <w:lang w:val="it-IT"/>
+        </w:rPr>
+      </w:pPr>
+    </w:p>
+    <w:p>
+      <w:pPr>
+        <w:jc w:val="both"/>
+        <w:rPr>
+          <w:rFonts w:asciiTheme="minorHAnsi" w:hAnsiTheme="minorHAnsi" w:cstheme="minorHAnsi"/>
+          <w:lang w:val="it-IT"/>
+        </w:rPr>
+      </w:pPr>
+      <w:bookmarkStart w:id="12" w:name="_GoBack"/>
+      <w:bookmarkEnd w:id="12"/>
+      <w:r>
+        <w:rPr>
+          <w:rFonts w:asciiTheme="minorHAnsi" w:hAnsiTheme="minorHAnsi" w:cstheme="minorHAnsi"/>
+          <w:noProof/>
+          <w:lang w:val="it-IT"/>
+        </w:rPr>
+        <w:pict w14:anchorId="564806D7">
+          <v:shapetype id="_x0000_t32" coordsize="21600,21600" o:spt="32" o:oned="t" path="m,l21600,21600e" filled="f">
+            <v:path arrowok="t" fillok="f" o:connecttype="none"/>
+            <o:lock v:ext="edit" shapetype="t"/>
+          </v:shapetype>
+          <v:shape id="_x0000_s1034" type="#_x0000_t32" style="position:absolute;left:0;text-align:left;margin-left:65.55pt;margin-top:65.35pt;width:43.5pt;height:.05pt;z-index:251664384" o:connectortype="straight">
+            <v:stroke endarrow="block"/>
+          </v:shape>
+        </w:pict>
+      </w:r>
+      <w:r>
+        <w:rPr>
+          <w:rFonts w:asciiTheme="minorHAnsi" w:hAnsiTheme="minorHAnsi" w:cstheme="minorHAnsi"/>
+          <w:noProof/>
+          <w:lang w:val="it-IT"/>
+        </w:rPr>
+        <w:drawing>
+          <wp:inline distT="0" distB="0" distL="0" distR="0" wp14:anchorId="0602D998" wp14:editId="6DEA1C08">
+            <wp:extent cx="838200" cy="1707008"/>
+            <wp:effectExtent l="0" t="0" r="0" b="0"/>
+            <wp:docPr id="1" name="Immagine 1"/>
+            <wp:cNvGraphicFramePr>
+              <a:graphicFrameLocks xmlns:a="http://schemas.openxmlformats.org/drawingml/2006/main" noChangeAspect="1"/>
+            </wp:cNvGraphicFramePr>
+            <a:graphic xmlns:a="http://schemas.openxmlformats.org/drawingml/2006/main">
+              <a:graphicData uri="http://schemas.openxmlformats.org/drawingml/2006/picture">
+                <pic:pic xmlns:pic="http://schemas.openxmlformats.org/drawingml/2006/picture">
+                  <pic:nvPicPr>
+                    <pic:cNvPr id="0" name="Picture 2"/>
+                    <pic:cNvPicPr>
+                      <a:picLocks noChangeAspect="1" noChangeArrowheads="1"/>
+                    </pic:cNvPicPr>
+                  </pic:nvPicPr>
+                  <pic:blipFill>
+                    <a:blip r:embed="rId23">
+                      <a:extLst>
+                        <a:ext uri="{28A0092B-C50C-407E-A947-70E740481C1C}">
+                          <a14:useLocalDpi xmlns:a14="http://schemas.microsoft.com/office/drawing/2010/main" val="0"/>
+                        </a:ext>
+                      </a:extLst>
+                    </a:blip>
+                    <a:srcRect/>
+                    <a:stretch>
+                      <a:fillRect/>
+                    </a:stretch>
+                  </pic:blipFill>
+                  <pic:spPr bwMode="auto">
+                    <a:xfrm>
+                      <a:off x="0" y="0"/>
+                      <a:ext cx="859284" cy="1749945"/>
+                    </a:xfrm>
+                    <a:prstGeom prst="rect">
+                      <a:avLst/>
+                    </a:prstGeom>
+                    <a:noFill/>
+                    <a:ln>
+                      <a:noFill/>
+                    </a:ln>
+                  </pic:spPr>
+                </pic:pic>
+              </a:graphicData>
+            </a:graphic>
+          </wp:inline>
+        </w:drawing>
+      </w:r>
+      <w:r>
+        <w:rPr>
+          <w:rFonts w:asciiTheme="minorHAnsi" w:hAnsiTheme="minorHAnsi" w:cstheme="minorHAnsi"/>
+          <w:lang w:val="it-IT"/>
+        </w:rPr>
+        <w:tab/>
+      </w:r>
+      <w:r>
+        <w:rPr>
+          <w:rFonts w:asciiTheme="minorHAnsi" w:hAnsiTheme="minorHAnsi" w:cstheme="minorHAnsi"/>
+          <w:lang w:val="it-IT"/>
+        </w:rPr>
+        <w:tab/>
+      </w:r>
+      <w:r>
+        <w:rPr>
+          <w:rFonts w:asciiTheme="minorHAnsi" w:hAnsiTheme="minorHAnsi" w:cstheme="minorHAnsi"/>
+          <w:noProof/>
+          <w:lang w:val="it-IT"/>
+        </w:rPr>
+        <w:drawing>
+          <wp:inline distT="0" distB="0" distL="0" distR="0" wp14:anchorId="15054C24" wp14:editId="0FCFF048">
+            <wp:extent cx="838800" cy="1706400"/>
+            <wp:effectExtent l="0" t="0" r="0" b="0"/>
+            <wp:docPr id="16" name="Immagine 16"/>
+            <wp:cNvGraphicFramePr>
+              <a:graphicFrameLocks xmlns:a="http://schemas.openxmlformats.org/drawingml/2006/main" noChangeAspect="1"/>
+            </wp:cNvGraphicFramePr>
+            <a:graphic xmlns:a="http://schemas.openxmlformats.org/drawingml/2006/main">
+              <a:graphicData uri="http://schemas.openxmlformats.org/drawingml/2006/picture">
+                <pic:pic xmlns:pic="http://schemas.openxmlformats.org/drawingml/2006/picture">
+                  <pic:nvPicPr>
+                    <pic:cNvPr id="0" name="Picture 3"/>
+                    <pic:cNvPicPr>
+                      <a:picLocks noChangeAspect="1" noChangeArrowheads="1"/>
+                    </pic:cNvPicPr>
+                  </pic:nvPicPr>
+                  <pic:blipFill>
+                    <a:blip r:embed="rId24">
+                      <a:extLst>
+                        <a:ext uri="{28A0092B-C50C-407E-A947-70E740481C1C}">
+                          <a14:useLocalDpi xmlns:a14="http://schemas.microsoft.com/office/drawing/2010/main" val="0"/>
+                        </a:ext>
+                      </a:extLst>
+                    </a:blip>
+                    <a:srcRect/>
+                    <a:stretch>
+                      <a:fillRect/>
+                    </a:stretch>
+                  </pic:blipFill>
+                  <pic:spPr bwMode="auto">
+                    <a:xfrm>
+                      <a:off x="0" y="0"/>
+                      <a:ext cx="838800" cy="1706400"/>
+                    </a:xfrm>
+                    <a:prstGeom prst="rect">
+                      <a:avLst/>
+                    </a:prstGeom>
+                    <a:noFill/>
+                    <a:ln>
+                      <a:noFill/>
+                    </a:ln>
+                  </pic:spPr>
+                </pic:pic>
+              </a:graphicData>
+            </a:graphic>
+          </wp:inline>
+        </w:drawing>
+      </w:r>
+      <w:r>
+        <w:rPr>
+          <w:rFonts w:asciiTheme="minorHAnsi" w:hAnsiTheme="minorHAnsi" w:cstheme="minorHAnsi"/>
+          <w:lang w:val="it-IT"/>
+        </w:rPr>
+        <w:tab/>
+      </w:r>
+      <w:r>
+        <w:rPr>
+          <w:rFonts w:asciiTheme="minorHAnsi" w:hAnsiTheme="minorHAnsi" w:cstheme="minorHAnsi"/>
+          <w:lang w:val="it-IT"/>
+        </w:rPr>
+        <w:tab/>
+      </w:r>
+    </w:p>
+    <w:p>
+      <w:pPr>
+        <w:jc w:val="both"/>
+        <w:rPr>
+          <w:rFonts w:asciiTheme="minorHAnsi" w:hAnsiTheme="minorHAnsi" w:cstheme="minorHAnsi"/>
+          <w:lang w:val="it-IT"/>
+        </w:rPr>
+      </w:pPr>
+    </w:p>
+    <w:p>
+      <w:pPr>
+        <w:jc w:val="both"/>
+        <w:rPr>
+          <w:rFonts w:asciiTheme="minorHAnsi" w:hAnsiTheme="minorHAnsi" w:cstheme="minorHAnsi"/>
+          <w:lang w:val="it-IT"/>
+        </w:rPr>
+      </w:pPr>
+      <w:r>
+        <w:rPr>
+          <w:rFonts w:asciiTheme="minorHAnsi" w:hAnsiTheme="minorHAnsi" w:cstheme="minorHAnsi"/>
+          <w:noProof/>
+          <w:lang w:val="it-IT"/>
+        </w:rPr>
+        <w:drawing>
+          <wp:inline distT="0" distB="0" distL="0" distR="0" wp14:anchorId="66977E45" wp14:editId="73687F72">
+            <wp:extent cx="837565" cy="1705715"/>
+            <wp:effectExtent l="0" t="0" r="0" b="0"/>
+            <wp:docPr id="17" name="Immagine 17"/>
+            <wp:cNvGraphicFramePr>
+              <a:graphicFrameLocks xmlns:a="http://schemas.openxmlformats.org/drawingml/2006/main" noChangeAspect="1"/>
+            </wp:cNvGraphicFramePr>
+            <a:graphic xmlns:a="http://schemas.openxmlformats.org/drawingml/2006/main">
+              <a:graphicData uri="http://schemas.openxmlformats.org/drawingml/2006/picture">
+                <pic:pic xmlns:pic="http://schemas.openxmlformats.org/drawingml/2006/picture">
+                  <pic:nvPicPr>
+                    <pic:cNvPr id="0" name="Picture 4"/>
+                    <pic:cNvPicPr>
+                      <a:picLocks noChangeAspect="1" noChangeArrowheads="1"/>
+                    </pic:cNvPicPr>
+                  </pic:nvPicPr>
+                  <pic:blipFill>
+                    <a:blip r:embed="rId25">
+                      <a:extLst>
+                        <a:ext uri="{28A0092B-C50C-407E-A947-70E740481C1C}">
+                          <a14:useLocalDpi xmlns:a14="http://schemas.microsoft.com/office/drawing/2010/main" val="0"/>
+                        </a:ext>
+                      </a:extLst>
+                    </a:blip>
+                    <a:srcRect/>
+                    <a:stretch>
+                      <a:fillRect/>
+                    </a:stretch>
+                  </pic:blipFill>
+                  <pic:spPr bwMode="auto">
+                    <a:xfrm>
+                      <a:off x="0" y="0"/>
+                      <a:ext cx="853095" cy="1737342"/>
+                    </a:xfrm>
+                    <a:prstGeom prst="rect">
+                      <a:avLst/>
+                    </a:prstGeom>
+                    <a:noFill/>
+                    <a:ln>
+                      <a:noFill/>
+                    </a:ln>
+                  </pic:spPr>
+                </pic:pic>
+              </a:graphicData>
+            </a:graphic>
+          </wp:inline>
+        </w:drawing>
+      </w:r>
+      <w:r>
+        <w:rPr>
+          <w:rFonts w:asciiTheme="minorHAnsi" w:hAnsiTheme="minorHAnsi" w:cstheme="minorHAnsi"/>
+          <w:lang w:val="it-IT"/>
+        </w:rPr>
+        <w:tab/>
+      </w:r>
+      <w:r>
+        <w:rPr>
+          <w:rFonts w:asciiTheme="minorHAnsi" w:hAnsiTheme="minorHAnsi" w:cstheme="minorHAnsi"/>
+          <w:lang w:val="it-IT"/>
+        </w:rPr>
+        <w:tab/>
+      </w:r>
+      <w:r>
+        <w:rPr>
+          <w:rFonts w:asciiTheme="minorHAnsi" w:hAnsiTheme="minorHAnsi" w:cstheme="minorHAnsi"/>
+          <w:noProof/>
+          <w:lang w:val="it-IT"/>
+        </w:rPr>
+        <w:drawing>
+          <wp:inline distT="0" distB="0" distL="0" distR="0" wp14:anchorId="05097829" wp14:editId="4AB3DC51">
+            <wp:extent cx="837565" cy="1705716"/>
+            <wp:effectExtent l="0" t="0" r="0" b="0"/>
+            <wp:docPr id="18" name="Immagine 18"/>
+            <wp:cNvGraphicFramePr>
+              <a:graphicFrameLocks xmlns:a="http://schemas.openxmlformats.org/drawingml/2006/main" noChangeAspect="1"/>
+            </wp:cNvGraphicFramePr>
+            <a:graphic xmlns:a="http://schemas.openxmlformats.org/drawingml/2006/main">
+              <a:graphicData uri="http://schemas.openxmlformats.org/drawingml/2006/picture">
+                <pic:pic xmlns:pic="http://schemas.openxmlformats.org/drawingml/2006/picture">
+                  <pic:nvPicPr>
+                    <pic:cNvPr id="0" name="Picture 5"/>
+                    <pic:cNvPicPr>
+                      <a:picLocks noChangeAspect="1" noChangeArrowheads="1"/>
+                    </pic:cNvPicPr>
+                  </pic:nvPicPr>
+                  <pic:blipFill>
+                    <a:blip r:embed="rId26">
+                      <a:extLst>
+                        <a:ext uri="{28A0092B-C50C-407E-A947-70E740481C1C}">
+                          <a14:useLocalDpi xmlns:a14="http://schemas.microsoft.com/office/drawing/2010/main" val="0"/>
+                        </a:ext>
+                      </a:extLst>
+                    </a:blip>
+                    <a:srcRect/>
+                    <a:stretch>
+                      <a:fillRect/>
+                    </a:stretch>
+                  </pic:blipFill>
+                  <pic:spPr bwMode="auto">
+                    <a:xfrm flipH="1">
+                      <a:off x="0" y="0"/>
+                      <a:ext cx="841891" cy="1714527"/>
+                    </a:xfrm>
+                    <a:prstGeom prst="rect">
+                      <a:avLst/>
+                    </a:prstGeom>
+                    <a:noFill/>
+                    <a:ln>
+                      <a:noFill/>
+                    </a:ln>
+                  </pic:spPr>
+                </pic:pic>
+              </a:graphicData>
+            </a:graphic>
+          </wp:inline>
+        </w:drawing>
+      </w:r>
+      <w:r>
+        <w:rPr>
+          <w:rFonts w:asciiTheme="minorHAnsi" w:hAnsiTheme="minorHAnsi" w:cstheme="minorHAnsi"/>
+          <w:lang w:val="it-IT"/>
+        </w:rPr>
+        <w:tab/>
+      </w:r>
+      <w:r>
+        <w:rPr>
+          <w:rFonts w:asciiTheme="minorHAnsi" w:hAnsiTheme="minorHAnsi" w:cstheme="minorHAnsi"/>
+          <w:lang w:val="it-IT"/>
+        </w:rPr>
+        <w:tab/>
+      </w:r>
+      <w:r>
+        <w:rPr>
+          <w:rFonts w:asciiTheme="minorHAnsi" w:hAnsiTheme="minorHAnsi" w:cstheme="minorHAnsi"/>
+          <w:noProof/>
+          <w:lang w:val="it-IT"/>
+        </w:rPr>
+        <w:drawing>
+          <wp:inline distT="0" distB="0" distL="0" distR="0" wp14:anchorId="5C045504" wp14:editId="00187082">
+            <wp:extent cx="838800" cy="1706400"/>
+            <wp:effectExtent l="0" t="0" r="0" b="0"/>
+            <wp:docPr id="26" name="Immagine 26"/>
+            <wp:cNvGraphicFramePr>
+              <a:graphicFrameLocks xmlns:a="http://schemas.openxmlformats.org/drawingml/2006/main" noChangeAspect="1"/>
+            </wp:cNvGraphicFramePr>
+            <a:graphic xmlns:a="http://schemas.openxmlformats.org/drawingml/2006/main">
+              <a:graphicData uri="http://schemas.openxmlformats.org/drawingml/2006/picture">
+                <pic:pic xmlns:pic="http://schemas.openxmlformats.org/drawingml/2006/picture">
+                  <pic:nvPicPr>
+                    <pic:cNvPr id="0" name="Picture 13"/>
+                    <pic:cNvPicPr>
+                      <a:picLocks noChangeAspect="1" noChangeArrowheads="1"/>
+                    </pic:cNvPicPr>
+                  </pic:nvPicPr>
+                  <pic:blipFill>
+                    <a:blip r:embed="rId27">
+                      <a:extLst>
+                        <a:ext uri="{28A0092B-C50C-407E-A947-70E740481C1C}">
+                          <a14:useLocalDpi xmlns:a14="http://schemas.microsoft.com/office/drawing/2010/main" val="0"/>
+                        </a:ext>
+                      </a:extLst>
+                    </a:blip>
+                    <a:srcRect/>
+                    <a:stretch>
+                      <a:fillRect/>
+                    </a:stretch>
+                  </pic:blipFill>
+                  <pic:spPr bwMode="auto">
+                    <a:xfrm>
+                      <a:off x="0" y="0"/>
+                      <a:ext cx="838800" cy="1706400"/>
+                    </a:xfrm>
+                    <a:prstGeom prst="rect">
+                      <a:avLst/>
+                    </a:prstGeom>
+                    <a:noFill/>
+                    <a:ln>
+                      <a:noFill/>
+                    </a:ln>
+                  </pic:spPr>
+                </pic:pic>
+              </a:graphicData>
+            </a:graphic>
+          </wp:inline>
+        </w:drawing>
+      </w:r>
+    </w:p>
+    <w:p>
+      <w:pPr>
+        <w:jc w:val="both"/>
+        <w:rPr>
+          <w:rFonts w:asciiTheme="minorHAnsi" w:hAnsiTheme="minorHAnsi" w:cstheme="minorHAnsi"/>
+          <w:lang w:val="it-IT"/>
+        </w:rPr>
+      </w:pPr>
+    </w:p>
+    <w:p>
+      <w:pPr>
+        <w:jc w:val="both"/>
+        <w:rPr>
+          <w:rFonts w:asciiTheme="minorHAnsi" w:hAnsiTheme="minorHAnsi" w:cstheme="minorHAnsi"/>
+          <w:lang w:val="it-IT"/>
+        </w:rPr>
+      </w:pPr>
+      <w:r>
+        <w:rPr>
+          <w:rFonts w:asciiTheme="minorHAnsi" w:hAnsiTheme="minorHAnsi" w:cstheme="minorHAnsi"/>
+          <w:noProof/>
+          <w:lang w:val="it-IT"/>
+        </w:rPr>
+        <w:drawing>
+          <wp:inline distT="0" distB="0" distL="0" distR="0" wp14:anchorId="18501A9A" wp14:editId="44A0E047">
+            <wp:extent cx="838800" cy="1706400"/>
+            <wp:effectExtent l="0" t="0" r="0" b="0"/>
+            <wp:docPr id="20" name="Immagine 20"/>
+            <wp:cNvGraphicFramePr>
+              <a:graphicFrameLocks xmlns:a="http://schemas.openxmlformats.org/drawingml/2006/main" noChangeAspect="1"/>
+            </wp:cNvGraphicFramePr>
+            <a:graphic xmlns:a="http://schemas.openxmlformats.org/drawingml/2006/main">
+              <a:graphicData uri="http://schemas.openxmlformats.org/drawingml/2006/picture">
+                <pic:pic xmlns:pic="http://schemas.openxmlformats.org/drawingml/2006/picture">
+                  <pic:nvPicPr>
+                    <pic:cNvPr id="0" name="Picture 7"/>
+                    <pic:cNvPicPr>
+                      <a:picLocks noChangeAspect="1" noChangeArrowheads="1"/>
+                    </pic:cNvPicPr>
+                  </pic:nvPicPr>
+                  <pic:blipFill>
+                    <a:blip r:embed="rId28">
+                      <a:extLst>
+                        <a:ext uri="{28A0092B-C50C-407E-A947-70E740481C1C}">
+                          <a14:useLocalDpi xmlns:a14="http://schemas.microsoft.com/office/drawing/2010/main" val="0"/>
+                        </a:ext>
+                      </a:extLst>
+                    </a:blip>
+                    <a:srcRect/>
+                    <a:stretch>
+                      <a:fillRect/>
+                    </a:stretch>
+                  </pic:blipFill>
+                  <pic:spPr bwMode="auto">
+                    <a:xfrm flipH="1">
+                      <a:off x="0" y="0"/>
+                      <a:ext cx="838800" cy="1706400"/>
+                    </a:xfrm>
+                    <a:prstGeom prst="rect">
+                      <a:avLst/>
+                    </a:prstGeom>
+                    <a:noFill/>
+                    <a:ln>
+                      <a:noFill/>
+                    </a:ln>
+                  </pic:spPr>
+                </pic:pic>
+              </a:graphicData>
+            </a:graphic>
+          </wp:inline>
+        </w:drawing>
+      </w:r>
+      <w:r>
+        <w:rPr>
+          <w:rFonts w:asciiTheme="minorHAnsi" w:hAnsiTheme="minorHAnsi" w:cstheme="minorHAnsi"/>
+          <w:lang w:val="it-IT"/>
+        </w:rPr>
+        <w:tab/>
+      </w:r>
+      <w:r>
+        <w:rPr>
+          <w:rFonts w:asciiTheme="minorHAnsi" w:hAnsiTheme="minorHAnsi" w:cstheme="minorHAnsi"/>
+          <w:lang w:val="it-IT"/>
+        </w:rPr>
+        <w:tab/>
+      </w:r>
+      <w:r>
+        <w:rPr>
+          <w:rFonts w:asciiTheme="minorHAnsi" w:hAnsiTheme="minorHAnsi" w:cstheme="minorHAnsi"/>
+          <w:noProof/>
+          <w:lang w:val="it-IT"/>
+        </w:rPr>
+        <w:drawing>
+          <wp:inline distT="0" distB="0" distL="0" distR="0" wp14:anchorId="708AE91E" wp14:editId="6AC8CE59">
+            <wp:extent cx="838800" cy="1706400"/>
+            <wp:effectExtent l="0" t="0" r="0" b="0"/>
+            <wp:docPr id="21" name="Immagine 21"/>
+            <wp:cNvGraphicFramePr>
+              <a:graphicFrameLocks xmlns:a="http://schemas.openxmlformats.org/drawingml/2006/main" noChangeAspect="1"/>
+            </wp:cNvGraphicFramePr>
+            <a:graphic xmlns:a="http://schemas.openxmlformats.org/drawingml/2006/main">
+              <a:graphicData uri="http://schemas.openxmlformats.org/drawingml/2006/picture">
+                <pic:pic xmlns:pic="http://schemas.openxmlformats.org/drawingml/2006/picture">
+                  <pic:nvPicPr>
+                    <pic:cNvPr id="0" name="Picture 8"/>
+                    <pic:cNvPicPr>
+                      <a:picLocks noChangeAspect="1" noChangeArrowheads="1"/>
+                    </pic:cNvPicPr>
+                  </pic:nvPicPr>
+                  <pic:blipFill>
+                    <a:blip r:embed="rId29">
+                      <a:extLst>
+                        <a:ext uri="{28A0092B-C50C-407E-A947-70E740481C1C}">
+                          <a14:useLocalDpi xmlns:a14="http://schemas.microsoft.com/office/drawing/2010/main" val="0"/>
+                        </a:ext>
+                      </a:extLst>
+                    </a:blip>
+                    <a:srcRect/>
+                    <a:stretch>
+                      <a:fillRect/>
+                    </a:stretch>
+                  </pic:blipFill>
+                  <pic:spPr bwMode="auto">
+                    <a:xfrm>
+                      <a:off x="0" y="0"/>
+                      <a:ext cx="838800" cy="1706400"/>
+                    </a:xfrm>
+                    <a:prstGeom prst="rect">
+                      <a:avLst/>
+                    </a:prstGeom>
+                    <a:noFill/>
+                    <a:ln>
+                      <a:noFill/>
+                    </a:ln>
+                  </pic:spPr>
+                </pic:pic>
+              </a:graphicData>
+            </a:graphic>
+          </wp:inline>
+        </w:drawing>
+      </w:r>
+      <w:r>
+        <w:rPr>
+          <w:rFonts w:asciiTheme="minorHAnsi" w:hAnsiTheme="minorHAnsi" w:cstheme="minorHAnsi"/>
+          <w:lang w:val="it-IT"/>
+        </w:rPr>
+        <w:tab/>
+      </w:r>
+      <w:r>
+        <w:rPr>
+          <w:rFonts w:asciiTheme="minorHAnsi" w:hAnsiTheme="minorHAnsi" w:cstheme="minorHAnsi"/>
+          <w:lang w:val="it-IT"/>
+        </w:rPr>
+        <w:tab/>
+      </w:r>
+      <w:r>
+        <w:rPr>
+          <w:rFonts w:asciiTheme="minorHAnsi" w:hAnsiTheme="minorHAnsi" w:cstheme="minorHAnsi"/>
+          <w:noProof/>
+          <w:lang w:val="it-IT"/>
+        </w:rPr>
+        <w:drawing>
+          <wp:inline distT="0" distB="0" distL="0" distR="0" wp14:anchorId="54B00369" wp14:editId="34A1098B">
+            <wp:extent cx="838800" cy="1706400"/>
+            <wp:effectExtent l="0" t="0" r="0" b="0"/>
+            <wp:docPr id="23" name="Immagine 23"/>
+            <wp:cNvGraphicFramePr>
+              <a:graphicFrameLocks xmlns:a="http://schemas.openxmlformats.org/drawingml/2006/main" noChangeAspect="1"/>
+            </wp:cNvGraphicFramePr>
+            <a:graphic xmlns:a="http://schemas.openxmlformats.org/drawingml/2006/main">
+              <a:graphicData uri="http://schemas.openxmlformats.org/drawingml/2006/picture">
+                <pic:pic xmlns:pic="http://schemas.openxmlformats.org/drawingml/2006/picture">
+                  <pic:nvPicPr>
+                    <pic:cNvPr id="0" name="Picture 10"/>
+                    <pic:cNvPicPr>
+                      <a:picLocks noChangeAspect="1" noChangeArrowheads="1"/>
+                    </pic:cNvPicPr>
+                  </pic:nvPicPr>
+                  <pic:blipFill>
+                    <a:blip r:embed="rId30">
+                      <a:extLst>
+                        <a:ext uri="{28A0092B-C50C-407E-A947-70E740481C1C}">
+                          <a14:useLocalDpi xmlns:a14="http://schemas.microsoft.com/office/drawing/2010/main" val="0"/>
+                        </a:ext>
+                      </a:extLst>
+                    </a:blip>
+                    <a:srcRect/>
+                    <a:stretch>
+                      <a:fillRect/>
+                    </a:stretch>
+                  </pic:blipFill>
+                  <pic:spPr bwMode="auto">
+                    <a:xfrm>
+                      <a:off x="0" y="0"/>
+                      <a:ext cx="838800" cy="1706400"/>
+                    </a:xfrm>
+                    <a:prstGeom prst="rect">
+                      <a:avLst/>
+                    </a:prstGeom>
+                    <a:noFill/>
+                    <a:ln>
+                      <a:noFill/>
+                    </a:ln>
+                  </pic:spPr>
+                </pic:pic>
+              </a:graphicData>
+            </a:graphic>
+          </wp:inline>
+        </w:drawing>
+      </w:r>
+      <w:r>
+        <w:rPr>
+          <w:rFonts w:asciiTheme="minorHAnsi" w:hAnsiTheme="minorHAnsi" w:cstheme="minorHAnsi"/>
+          <w:lang w:val="it-IT"/>
+        </w:rPr>
+        <w:tab/>
+      </w:r>
+      <w:r>
+        <w:rPr>
+          <w:rFonts w:asciiTheme="minorHAnsi" w:hAnsiTheme="minorHAnsi" w:cstheme="minorHAnsi"/>
+          <w:lang w:val="it-IT"/>
+        </w:rPr>
+        <w:tab/>
+      </w:r>
+      <w:r>
+        <w:rPr>
+          <w:rFonts w:asciiTheme="minorHAnsi" w:hAnsiTheme="minorHAnsi" w:cstheme="minorHAnsi"/>
+          <w:noProof/>
+          <w:lang w:val="it-IT"/>
+        </w:rPr>
+        <w:drawing>
+          <wp:inline distT="0" distB="0" distL="0" distR="0" wp14:anchorId="6A3D35E6" wp14:editId="20F7F1D7">
+            <wp:extent cx="838800" cy="1706400"/>
+            <wp:effectExtent l="0" t="0" r="0" b="0"/>
+            <wp:docPr id="24" name="Immagine 24"/>
+            <wp:cNvGraphicFramePr>
+              <a:graphicFrameLocks xmlns:a="http://schemas.openxmlformats.org/drawingml/2006/main" noChangeAspect="1"/>
+            </wp:cNvGraphicFramePr>
+            <a:graphic xmlns:a="http://schemas.openxmlformats.org/drawingml/2006/main">
+              <a:graphicData uri="http://schemas.openxmlformats.org/drawingml/2006/picture">
+                <pic:pic xmlns:pic="http://schemas.openxmlformats.org/drawingml/2006/picture">
+                  <pic:nvPicPr>
+                    <pic:cNvPr id="0" name="Picture 11"/>
+                    <pic:cNvPicPr>
+                      <a:picLocks noChangeAspect="1" noChangeArrowheads="1"/>
+                    </pic:cNvPicPr>
+                  </pic:nvPicPr>
+                  <pic:blipFill>
+                    <a:blip r:embed="rId31">
+                      <a:extLst>
+                        <a:ext uri="{28A0092B-C50C-407E-A947-70E740481C1C}">
+                          <a14:useLocalDpi xmlns:a14="http://schemas.microsoft.com/office/drawing/2010/main" val="0"/>
+                        </a:ext>
+                      </a:extLst>
+                    </a:blip>
+                    <a:srcRect/>
+                    <a:stretch>
+                      <a:fillRect/>
+                    </a:stretch>
+                  </pic:blipFill>
+                  <pic:spPr bwMode="auto">
+                    <a:xfrm>
+                      <a:off x="0" y="0"/>
+                      <a:ext cx="838800" cy="1706400"/>
+                    </a:xfrm>
+                    <a:prstGeom prst="rect">
+                      <a:avLst/>
+                    </a:prstGeom>
+                    <a:noFill/>
+                    <a:ln>
+                      <a:noFill/>
+                    </a:ln>
+                  </pic:spPr>
+                </pic:pic>
+              </a:graphicData>
+            </a:graphic>
+          </wp:inline>
+        </w:drawing>
+      </w:r>
+      <w:r>
+        <w:rPr>
+          <w:rFonts w:asciiTheme="minorHAnsi" w:hAnsiTheme="minorHAnsi" w:cstheme="minorHAnsi"/>
+          <w:lang w:val="it-IT"/>
+        </w:rPr>
+        <w:tab/>
+      </w:r>
+      <w:r>
+        <w:rPr>
+          <w:rFonts w:asciiTheme="minorHAnsi" w:hAnsiTheme="minorHAnsi" w:cstheme="minorHAnsi"/>
+          <w:lang w:val="it-IT"/>
+        </w:rPr>
+        <w:tab/>
+      </w:r>
+      <w:r>
+        <w:rPr>
+          <w:rFonts w:asciiTheme="minorHAnsi" w:hAnsiTheme="minorHAnsi" w:cstheme="minorHAnsi"/>
+          <w:noProof/>
+          <w:lang w:val="it-IT"/>
+        </w:rPr>
+        <w:drawing>
+          <wp:inline distT="0" distB="0" distL="0" distR="0" wp14:anchorId="05205774" wp14:editId="63057E80">
+            <wp:extent cx="838800" cy="1706400"/>
+            <wp:effectExtent l="0" t="0" r="0" b="0"/>
+            <wp:docPr id="25" name="Immagine 25"/>
+            <wp:cNvGraphicFramePr>
+              <a:graphicFrameLocks xmlns:a="http://schemas.openxmlformats.org/drawingml/2006/main" noChangeAspect="1"/>
+            </wp:cNvGraphicFramePr>
+            <a:graphic xmlns:a="http://schemas.openxmlformats.org/drawingml/2006/main">
+              <a:graphicData uri="http://schemas.openxmlformats.org/drawingml/2006/picture">
+                <pic:pic xmlns:pic="http://schemas.openxmlformats.org/drawingml/2006/picture">
+                  <pic:nvPicPr>
+                    <pic:cNvPr id="0" name="Picture 12"/>
+                    <pic:cNvPicPr>
+                      <a:picLocks noChangeAspect="1" noChangeArrowheads="1"/>
+                    </pic:cNvPicPr>
+                  </pic:nvPicPr>
+                  <pic:blipFill>
+                    <a:blip r:embed="rId32">
+                      <a:extLst>
+                        <a:ext uri="{28A0092B-C50C-407E-A947-70E740481C1C}">
+                          <a14:useLocalDpi xmlns:a14="http://schemas.microsoft.com/office/drawing/2010/main" val="0"/>
+                        </a:ext>
+                      </a:extLst>
+                    </a:blip>
+                    <a:srcRect/>
+                    <a:stretch>
+                      <a:fillRect/>
+                    </a:stretch>
+                  </pic:blipFill>
+                  <pic:spPr bwMode="auto">
+                    <a:xfrm>
+                      <a:off x="0" y="0"/>
+                      <a:ext cx="838800" cy="1706400"/>
+                    </a:xfrm>
+                    <a:prstGeom prst="rect">
+                      <a:avLst/>
+                    </a:prstGeom>
+                    <a:noFill/>
+                    <a:ln>
+                      <a:noFill/>
+                    </a:ln>
+                  </pic:spPr>
+                </pic:pic>
+              </a:graphicData>
+            </a:graphic>
+          </wp:inline>
+        </w:drawing>
       </w:r>
     </w:p>
     <w:p>
@@ -6411,6 +7128,7 @@
           <w:noProof/>
           <w:lang w:val="it-IT" w:eastAsia="it-IT"/>
         </w:rPr>
+        <w:lastRenderedPageBreak/>
         <w:br w:type="page"/>
       </w:r>
     </w:p>
@@ -6461,7 +7179,7 @@
                     </pic:cNvPicPr>
                   </pic:nvPicPr>
                   <pic:blipFill>
-                    <a:blip r:embed="rId23" cstate="print"/>
+                    <a:blip r:embed="rId33" cstate="print"/>
                     <a:srcRect/>
                     <a:stretch>
                       <a:fillRect/>
@@ -6720,7 +7438,7 @@
       </w:pPr>
     </w:p>
     <w:sectPr>
-      <w:headerReference w:type="default" r:id="rId24"/>
+      <w:headerReference w:type="default" r:id="rId34"/>
       <w:pgSz w:w="12240" w:h="15840"/>
       <w:pgMar w:top="1417" w:right="1134" w:bottom="1134" w:left="1134" w:header="708" w:footer="708" w:gutter="0"/>
       <w:cols w:space="708"/>
@@ -7676,22 +8394,17 @@
         <w:pStyle w:val="Testocommento"/>
       </w:pPr>
       <w:r>
-        <w:t xml:space="preserve">DETTAGLIO ANNUNCIO </w:t>
-      </w:r>
-      <w:r>
-        <w:t>NELL</w:t>
+        <w:t>DETTAGLIO ANNUNCIO NELL</w:t>
       </w:r>
       <w:r>
         <w:t>A</w:t>
       </w:r>
-      <w:bookmarkStart w:id="11" w:name="_GoBack"/>
-      <w:bookmarkEnd w:id="11"/>
       <w:r>
         <w:t xml:space="preserve"> PARTE DEL NEGOZIANTE PUO ESSERE TOLTA PERCHE E’ IDENTICA ALLA PARTE DELL’UTENTE</w:t>
       </w:r>
     </w:p>
   </w:comment>
-  <w:comment w:id="12" w:author="ste tass" w:date="2019-03-27T13:16:00Z" w:initials="st">
+  <w:comment w:id="11" w:author="ste tass" w:date="2019-03-27T13:16:00Z" w:initials="st">
     <w:p>
       <w:pPr>
         <w:pStyle w:val="Testocommento"/>
@@ -7991,7 +8704,7 @@
         <v:path o:extrusionok="f" gradientshapeok="t" o:connecttype="rect"/>
         <o:lock v:ext="edit" aspectratio="t"/>
       </v:shapetype>
-      <v:shape id="_x0000_i1142" type="#_x0000_t75" style="width:11.25pt;height:11.25pt" o:bullet="t">
+      <v:shape id="_x0000_i1034" type="#_x0000_t75" style="width:11.25pt;height:11.25pt" o:bullet="t">
         <v:imagedata r:id="rId1" o:title="msoAAD7"/>
       </v:shape>
     </w:pict>
@@ -10459,7 +11172,7 @@
 </file>
 
 <file path=customXml/itemProps1.xml><?xml version="1.0" encoding="utf-8"?>
-<ds:datastoreItem xmlns:ds="http://schemas.openxmlformats.org/officeDocument/2006/customXml" ds:itemID="{650B3E71-459B-452D-99F4-4C075E66A7E1}">
+<ds:datastoreItem xmlns:ds="http://schemas.openxmlformats.org/officeDocument/2006/customXml" ds:itemID="{37CCABE7-7F09-41A4-BEEA-552A40B8FF07}">
   <ds:schemaRefs>
     <ds:schemaRef ds:uri="http://schemas.openxmlformats.org/officeDocument/2006/bibliography"/>
   </ds:schemaRefs>

</xml_diff>